<commit_message>
Alterei Leiaute de arquivo
</commit_message>
<xml_diff>
--- a/Documentacao/Sprint2/Leiaute de Arquivo/Leiaute de arquivo com dados das Linhas.docx
+++ b/Documentacao/Sprint2/Leiaute de Arquivo/Leiaute de arquivo com dados das Linhas.docx
@@ -408,173 +408,12 @@
           <w:sz w:val="24"/>
           <w:szCs w:val="24"/>
         </w:rPr>
-        <w:t xml:space="preserve">Ao início do registro e ao final de cada campo deve ser inserido o caractere delimitador </w:t>
-      </w:r>
-      <w:r>
-        <w:rPr>
-          <w:rFonts w:ascii="Arial" w:hAnsi="Arial" w:cs="Arial"/>
-          <w:sz w:val="24"/>
-          <w:szCs w:val="24"/>
-        </w:rPr>
-        <w:t>“</w:t>
-      </w:r>
-      <w:r>
-        <w:rPr>
-          <w:rFonts w:ascii="Arial" w:hAnsi="Arial" w:cs="Arial"/>
-          <w:sz w:val="24"/>
-          <w:szCs w:val="24"/>
-        </w:rPr>
-        <w:t>|” (</w:t>
-      </w:r>
-      <w:proofErr w:type="spellStart"/>
-      <w:r>
-        <w:rPr>
-          <w:rFonts w:ascii="Arial" w:hAnsi="Arial" w:cs="Arial"/>
-          <w:sz w:val="24"/>
-          <w:szCs w:val="24"/>
-        </w:rPr>
-        <w:t>Pipe</w:t>
-      </w:r>
-      <w:proofErr w:type="spellEnd"/>
-      <w:r>
-        <w:rPr>
-          <w:rFonts w:ascii="Arial" w:hAnsi="Arial" w:cs="Arial"/>
-          <w:sz w:val="24"/>
-          <w:szCs w:val="24"/>
-        </w:rPr>
-        <w:t xml:space="preserve"> ou Barra Vertical: caractere 124 da Tabela ASCII).</w:t>
-      </w:r>
-    </w:p>
-    <w:p>
-      <w:pPr>
-        <w:pStyle w:val="PargrafodaLista"/>
-        <w:numPr>
-          <w:ilvl w:val="0"/>
-          <w:numId w:val="2"/>
-        </w:numPr>
-        <w:spacing w:after="100" w:line="360" w:lineRule="auto"/>
-        <w:ind w:right="-1"/>
-        <w:jc w:val="both"/>
-        <w:rPr>
-          <w:rFonts w:ascii="Arial" w:hAnsi="Arial" w:cs="Arial"/>
-          <w:sz w:val="24"/>
-          <w:szCs w:val="24"/>
-        </w:rPr>
-      </w:pPr>
-      <w:r>
-        <w:rPr>
-          <w:rFonts w:ascii="Arial" w:hAnsi="Arial" w:cs="Arial"/>
-          <w:sz w:val="24"/>
-          <w:szCs w:val="24"/>
-        </w:rPr>
-        <w:t>O caractere delimitador "|" (</w:t>
-      </w:r>
-      <w:proofErr w:type="spellStart"/>
-      <w:r>
-        <w:rPr>
-          <w:rFonts w:ascii="Arial" w:hAnsi="Arial" w:cs="Arial"/>
-          <w:sz w:val="24"/>
-          <w:szCs w:val="24"/>
-        </w:rPr>
-        <w:t>Pipe</w:t>
-      </w:r>
-      <w:proofErr w:type="spellEnd"/>
-      <w:r>
-        <w:rPr>
-          <w:rFonts w:ascii="Arial" w:hAnsi="Arial" w:cs="Arial"/>
-          <w:sz w:val="24"/>
-          <w:szCs w:val="24"/>
-        </w:rPr>
-        <w:t>) não deve ser incluído como parte integrante do conteúdo d</w:t>
-      </w:r>
-      <w:r>
-        <w:rPr>
-          <w:rFonts w:ascii="Arial" w:hAnsi="Arial" w:cs="Arial"/>
-          <w:sz w:val="24"/>
-          <w:szCs w:val="24"/>
-        </w:rPr>
-        <w:t xml:space="preserve">os </w:t>
-      </w:r>
-      <w:r>
-        <w:rPr>
-          <w:rFonts w:ascii="Arial" w:hAnsi="Arial" w:cs="Arial"/>
-          <w:sz w:val="24"/>
-          <w:szCs w:val="24"/>
-        </w:rPr>
-        <w:t xml:space="preserve">campos numéricos ou alfanuméricos. </w:t>
-      </w:r>
-    </w:p>
-    <w:p>
-      <w:pPr>
-        <w:pStyle w:val="PargrafodaLista"/>
-        <w:numPr>
-          <w:ilvl w:val="0"/>
-          <w:numId w:val="2"/>
-        </w:numPr>
-        <w:spacing w:after="100" w:line="360" w:lineRule="auto"/>
-        <w:ind w:right="-1"/>
-        <w:jc w:val="both"/>
-        <w:rPr>
-          <w:rFonts w:ascii="Arial" w:hAnsi="Arial" w:cs="Arial"/>
-          <w:sz w:val="24"/>
-          <w:szCs w:val="24"/>
-        </w:rPr>
-      </w:pPr>
-      <w:r>
-        <w:rPr>
-          <w:rFonts w:ascii="Arial" w:hAnsi="Arial" w:cs="Arial"/>
-          <w:sz w:val="24"/>
-          <w:szCs w:val="24"/>
-        </w:rPr>
         <w:t>Alguns campos podem ser obrigatórios (S) ou não (N).</w:t>
       </w:r>
     </w:p>
     <w:p>
       <w:pPr>
         <w:pStyle w:val="PargrafodaLista"/>
-        <w:numPr>
-          <w:ilvl w:val="0"/>
-          <w:numId w:val="2"/>
-        </w:numPr>
-        <w:spacing w:after="100" w:line="360" w:lineRule="auto"/>
-        <w:ind w:right="-1"/>
-        <w:jc w:val="both"/>
-        <w:rPr>
-          <w:rFonts w:ascii="Arial" w:hAnsi="Arial" w:cs="Arial"/>
-          <w:sz w:val="24"/>
-          <w:szCs w:val="24"/>
-        </w:rPr>
-      </w:pPr>
-      <w:r>
-        <w:rPr>
-          <w:rFonts w:ascii="Arial" w:hAnsi="Arial" w:cs="Arial"/>
-          <w:sz w:val="24"/>
-          <w:szCs w:val="24"/>
-        </w:rPr>
-        <w:t>Na ausência de informação, o campo vazio (campo sem conteúdo ou nulo) deve ser encerrado com o caractere "|" (</w:t>
-      </w:r>
-      <w:proofErr w:type="spellStart"/>
-      <w:r>
-        <w:rPr>
-          <w:rFonts w:ascii="Arial" w:hAnsi="Arial" w:cs="Arial"/>
-          <w:sz w:val="24"/>
-          <w:szCs w:val="24"/>
-        </w:rPr>
-        <w:t>Pipe</w:t>
-      </w:r>
-      <w:proofErr w:type="spellEnd"/>
-      <w:r>
-        <w:rPr>
-          <w:rFonts w:ascii="Arial" w:hAnsi="Arial" w:cs="Arial"/>
-          <w:sz w:val="24"/>
-          <w:szCs w:val="24"/>
-        </w:rPr>
-        <w:t>) delimitador de campo.</w:t>
-      </w:r>
-    </w:p>
-    <w:p>
-      <w:pPr>
-        <w:pStyle w:val="PargrafodaLista"/>
         <w:spacing w:after="100" w:line="360" w:lineRule="auto"/>
         <w:ind w:right="-1"/>
         <w:jc w:val="both"/>
@@ -625,7 +464,7 @@
           <w:szCs w:val="24"/>
           <w:lang w:eastAsia="pt-BR"/>
         </w:rPr>
-        <w:t>|L0</w:t>
+        <w:t>L0</w:t>
       </w:r>
       <w:r>
         <w:rPr>
@@ -645,7 +484,7 @@
           <w:szCs w:val="24"/>
           <w:lang w:eastAsia="pt-BR"/>
         </w:rPr>
-        <w:t>|300610|GUAIANAZES|JD. FANGANIELLO|</w:t>
+        <w:t>300610GUAIANAZESJD. FANGANIELLO</w:t>
       </w:r>
       <w:r>
         <w:rPr>
@@ -656,7 +495,7 @@
           <w:bdr w:val="none" w:sz="0" w:space="0" w:color="auto" w:frame="1"/>
           <w:lang w:eastAsia="pt-BR"/>
         </w:rPr>
-        <w:t>06-04-2020 18:29:55|</w:t>
+        <w:t>04202018:29:55</w:t>
       </w:r>
     </w:p>
     <w:p>
@@ -679,7 +518,28 @@
           <w:szCs w:val="24"/>
           <w:lang w:eastAsia="pt-BR"/>
         </w:rPr>
-        <w:t>|L00|266610|PQ. DOM PEDRO 2|JD. CAMARGO VELHO|20:40:37|</w:t>
+        <w:t>L00266610PQ. DOM PEDRO 2JD. CAMARGO VELHO</w:t>
+      </w:r>
+      <w:r>
+        <w:rPr>
+          <w:rFonts w:ascii="Arial" w:eastAsia="Times New Roman" w:hAnsi="Arial" w:cs="Arial"/>
+          <w:color w:val="000000"/>
+          <w:sz w:val="24"/>
+          <w:szCs w:val="24"/>
+          <w:bdr w:val="none" w:sz="0" w:space="0" w:color="auto" w:frame="1"/>
+          <w:lang w:eastAsia="pt-BR"/>
+        </w:rPr>
+        <w:t>042020</w:t>
+      </w:r>
+      <w:r>
+        <w:rPr>
+          <w:rFonts w:ascii="Arial" w:eastAsia="Times New Roman" w:hAnsi="Arial" w:cs="Arial"/>
+          <w:color w:val="000000"/>
+          <w:sz w:val="24"/>
+          <w:szCs w:val="24"/>
+          <w:lang w:eastAsia="pt-BR"/>
+        </w:rPr>
+        <w:t>20:40:37</w:t>
       </w:r>
     </w:p>
     <w:p>
@@ -824,11 +684,24 @@
         <w:t xml:space="preserve"> caracteres</w:t>
       </w:r>
     </w:p>
+    <w:p>
+      <w:pPr>
+        <w:pStyle w:val="PargrafodaLista"/>
+        <w:spacing w:after="100" w:line="360" w:lineRule="auto"/>
+        <w:ind w:left="0"/>
+        <w:jc w:val="both"/>
+        <w:rPr>
+          <w:rFonts w:ascii="Arial" w:hAnsi="Arial" w:cs="Arial"/>
+          <w:sz w:val="24"/>
+          <w:szCs w:val="24"/>
+        </w:rPr>
+      </w:pPr>
+    </w:p>
     <w:tbl>
       <w:tblPr>
         <w:tblStyle w:val="Tabelacomgrade"/>
-        <w:tblW w:w="9498" w:type="dxa"/>
-        <w:tblInd w:w="-5" w:type="dxa"/>
+        <w:tblW w:w="10062" w:type="dxa"/>
+        <w:tblInd w:w="-569" w:type="dxa"/>
         <w:tblLook w:val="04A0" w:firstRow="1" w:lastRow="0" w:firstColumn="1" w:lastColumn="0" w:noHBand="0" w:noVBand="1"/>
       </w:tblPr>
       <w:tblGrid>
@@ -836,8 +709,9 @@
         <w:gridCol w:w="1674"/>
         <w:gridCol w:w="1272"/>
         <w:gridCol w:w="1262"/>
+        <w:gridCol w:w="1262"/>
         <w:gridCol w:w="1404"/>
-        <w:gridCol w:w="2570"/>
+        <w:gridCol w:w="1872"/>
       </w:tblGrid>
       <w:tr>
         <w:tc>
@@ -940,6 +814,32 @@
                 <w:sz w:val="24"/>
                 <w:szCs w:val="24"/>
               </w:rPr>
+              <w:t>Posição</w:t>
+            </w:r>
+          </w:p>
+        </w:tc>
+        <w:tc>
+          <w:tcPr>
+            <w:tcW w:w="1262" w:type="dxa"/>
+          </w:tcPr>
+          <w:p>
+            <w:pPr>
+              <w:pStyle w:val="PargrafodaLista"/>
+              <w:spacing w:after="100" w:line="360" w:lineRule="auto"/>
+              <w:ind w:left="0"/>
+              <w:jc w:val="center"/>
+              <w:rPr>
+                <w:rFonts w:ascii="Arial" w:hAnsi="Arial" w:cs="Arial"/>
+                <w:sz w:val="24"/>
+                <w:szCs w:val="24"/>
+              </w:rPr>
+            </w:pPr>
+            <w:r>
+              <w:rPr>
+                <w:rFonts w:ascii="Arial" w:hAnsi="Arial" w:cs="Arial"/>
+                <w:sz w:val="24"/>
+                <w:szCs w:val="24"/>
+              </w:rPr>
               <w:t>Formato</w:t>
             </w:r>
           </w:p>
@@ -972,7 +872,7 @@
         </w:tc>
         <w:tc>
           <w:tcPr>
-            <w:tcW w:w="2570" w:type="dxa"/>
+            <w:tcW w:w="1872" w:type="dxa"/>
           </w:tcPr>
           <w:p>
             <w:pPr>
@@ -1100,6 +1000,33 @@
                 <w:sz w:val="24"/>
                 <w:szCs w:val="24"/>
               </w:rPr>
+              <w:t>001-003</w:t>
+            </w:r>
+          </w:p>
+        </w:tc>
+        <w:tc>
+          <w:tcPr>
+            <w:tcW w:w="1262" w:type="dxa"/>
+            <w:vAlign w:val="center"/>
+          </w:tcPr>
+          <w:p>
+            <w:pPr>
+              <w:pStyle w:val="PargrafodaLista"/>
+              <w:spacing w:after="100" w:line="360" w:lineRule="auto"/>
+              <w:ind w:left="0"/>
+              <w:jc w:val="center"/>
+              <w:rPr>
+                <w:rFonts w:ascii="Arial" w:hAnsi="Arial" w:cs="Arial"/>
+                <w:sz w:val="24"/>
+                <w:szCs w:val="24"/>
+              </w:rPr>
+            </w:pPr>
+            <w:r>
+              <w:rPr>
+                <w:rFonts w:ascii="Arial" w:hAnsi="Arial" w:cs="Arial"/>
+                <w:sz w:val="24"/>
+                <w:szCs w:val="24"/>
+              </w:rPr>
               <w:t>A</w:t>
             </w:r>
           </w:p>
@@ -1133,7 +1060,7 @@
         </w:tc>
         <w:tc>
           <w:tcPr>
-            <w:tcW w:w="2570" w:type="dxa"/>
+            <w:tcW w:w="1872" w:type="dxa"/>
             <w:vAlign w:val="center"/>
           </w:tcPr>
           <w:p>
@@ -1261,6 +1188,33 @@
                 <w:sz w:val="24"/>
                 <w:szCs w:val="24"/>
               </w:rPr>
+              <w:t>004-008</w:t>
+            </w:r>
+          </w:p>
+        </w:tc>
+        <w:tc>
+          <w:tcPr>
+            <w:tcW w:w="1262" w:type="dxa"/>
+            <w:vAlign w:val="center"/>
+          </w:tcPr>
+          <w:p>
+            <w:pPr>
+              <w:pStyle w:val="PargrafodaLista"/>
+              <w:spacing w:after="100" w:line="360" w:lineRule="auto"/>
+              <w:ind w:left="0"/>
+              <w:jc w:val="center"/>
+              <w:rPr>
+                <w:rFonts w:ascii="Arial" w:hAnsi="Arial" w:cs="Arial"/>
+                <w:sz w:val="24"/>
+                <w:szCs w:val="24"/>
+              </w:rPr>
+            </w:pPr>
+            <w:r>
+              <w:rPr>
+                <w:rFonts w:ascii="Arial" w:hAnsi="Arial" w:cs="Arial"/>
+                <w:sz w:val="24"/>
+                <w:szCs w:val="24"/>
+              </w:rPr>
               <w:t>A</w:t>
             </w:r>
           </w:p>
@@ -1294,7 +1248,7 @@
         </w:tc>
         <w:tc>
           <w:tcPr>
-            <w:tcW w:w="2570" w:type="dxa"/>
+            <w:tcW w:w="1872" w:type="dxa"/>
             <w:vAlign w:val="center"/>
           </w:tcPr>
           <w:p>
@@ -1422,6 +1376,33 @@
                 <w:sz w:val="24"/>
                 <w:szCs w:val="24"/>
               </w:rPr>
+              <w:t>009-014</w:t>
+            </w:r>
+          </w:p>
+        </w:tc>
+        <w:tc>
+          <w:tcPr>
+            <w:tcW w:w="1262" w:type="dxa"/>
+            <w:vAlign w:val="center"/>
+          </w:tcPr>
+          <w:p>
+            <w:pPr>
+              <w:pStyle w:val="PargrafodaLista"/>
+              <w:spacing w:after="100" w:line="360" w:lineRule="auto"/>
+              <w:ind w:left="0"/>
+              <w:jc w:val="center"/>
+              <w:rPr>
+                <w:rFonts w:ascii="Arial" w:hAnsi="Arial" w:cs="Arial"/>
+                <w:sz w:val="24"/>
+                <w:szCs w:val="24"/>
+              </w:rPr>
+            </w:pPr>
+            <w:r>
+              <w:rPr>
+                <w:rFonts w:ascii="Arial" w:hAnsi="Arial" w:cs="Arial"/>
+                <w:sz w:val="24"/>
+                <w:szCs w:val="24"/>
+              </w:rPr>
               <w:t>N</w:t>
             </w:r>
           </w:p>
@@ -1455,7 +1436,7 @@
         </w:tc>
         <w:tc>
           <w:tcPr>
-            <w:tcW w:w="2570" w:type="dxa"/>
+            <w:tcW w:w="1872" w:type="dxa"/>
             <w:vAlign w:val="center"/>
           </w:tcPr>
           <w:p>
@@ -1629,6 +1610,33 @@
                 <w:sz w:val="24"/>
                 <w:szCs w:val="24"/>
               </w:rPr>
+              <w:t>015-034</w:t>
+            </w:r>
+          </w:p>
+        </w:tc>
+        <w:tc>
+          <w:tcPr>
+            <w:tcW w:w="1262" w:type="dxa"/>
+            <w:vAlign w:val="center"/>
+          </w:tcPr>
+          <w:p>
+            <w:pPr>
+              <w:pStyle w:val="PargrafodaLista"/>
+              <w:spacing w:after="100" w:line="360" w:lineRule="auto"/>
+              <w:ind w:left="0"/>
+              <w:jc w:val="center"/>
+              <w:rPr>
+                <w:rFonts w:ascii="Arial" w:hAnsi="Arial" w:cs="Arial"/>
+                <w:sz w:val="24"/>
+                <w:szCs w:val="24"/>
+              </w:rPr>
+            </w:pPr>
+            <w:r>
+              <w:rPr>
+                <w:rFonts w:ascii="Arial" w:hAnsi="Arial" w:cs="Arial"/>
+                <w:sz w:val="24"/>
+                <w:szCs w:val="24"/>
+              </w:rPr>
               <w:t>A</w:t>
             </w:r>
           </w:p>
@@ -1662,7 +1670,7 @@
         </w:tc>
         <w:tc>
           <w:tcPr>
-            <w:tcW w:w="2570" w:type="dxa"/>
+            <w:tcW w:w="1872" w:type="dxa"/>
             <w:vAlign w:val="center"/>
           </w:tcPr>
           <w:p>
@@ -1839,6 +1847,33 @@
                 <w:sz w:val="24"/>
                 <w:szCs w:val="24"/>
               </w:rPr>
+              <w:t>035-036</w:t>
+            </w:r>
+          </w:p>
+        </w:tc>
+        <w:tc>
+          <w:tcPr>
+            <w:tcW w:w="1262" w:type="dxa"/>
+            <w:vAlign w:val="center"/>
+          </w:tcPr>
+          <w:p>
+            <w:pPr>
+              <w:pStyle w:val="PargrafodaLista"/>
+              <w:spacing w:after="100" w:line="360" w:lineRule="auto"/>
+              <w:ind w:left="0"/>
+              <w:jc w:val="center"/>
+              <w:rPr>
+                <w:rFonts w:ascii="Arial" w:hAnsi="Arial" w:cs="Arial"/>
+                <w:sz w:val="24"/>
+                <w:szCs w:val="24"/>
+              </w:rPr>
+            </w:pPr>
+            <w:r>
+              <w:rPr>
+                <w:rFonts w:ascii="Arial" w:hAnsi="Arial" w:cs="Arial"/>
+                <w:sz w:val="24"/>
+                <w:szCs w:val="24"/>
+              </w:rPr>
               <w:t>A</w:t>
             </w:r>
           </w:p>
@@ -1872,7 +1907,7 @@
         </w:tc>
         <w:tc>
           <w:tcPr>
-            <w:tcW w:w="2570" w:type="dxa"/>
+            <w:tcW w:w="1872" w:type="dxa"/>
             <w:vAlign w:val="center"/>
           </w:tcPr>
           <w:p>
@@ -2074,8 +2109,8 @@
     <w:tbl>
       <w:tblPr>
         <w:tblStyle w:val="Tabelacomgrade"/>
-        <w:tblW w:w="9640" w:type="dxa"/>
-        <w:tblInd w:w="-147" w:type="dxa"/>
+        <w:tblW w:w="10196" w:type="dxa"/>
+        <w:tblInd w:w="-703" w:type="dxa"/>
         <w:tblLook w:val="04A0" w:firstRow="1" w:lastRow="0" w:firstColumn="1" w:lastColumn="0" w:noHBand="0" w:noVBand="1"/>
       </w:tblPr>
       <w:tblGrid>
@@ -2083,8 +2118,9 @@
         <w:gridCol w:w="1402"/>
         <w:gridCol w:w="1274"/>
         <w:gridCol w:w="1267"/>
+        <w:gridCol w:w="1267"/>
         <w:gridCol w:w="1404"/>
-        <w:gridCol w:w="2894"/>
+        <w:gridCol w:w="2183"/>
       </w:tblGrid>
       <w:tr>
         <w:tc>
@@ -2187,6 +2223,32 @@
                 <w:sz w:val="24"/>
                 <w:szCs w:val="24"/>
               </w:rPr>
+              <w:t>Posição</w:t>
+            </w:r>
+          </w:p>
+        </w:tc>
+        <w:tc>
+          <w:tcPr>
+            <w:tcW w:w="1267" w:type="dxa"/>
+          </w:tcPr>
+          <w:p>
+            <w:pPr>
+              <w:pStyle w:val="PargrafodaLista"/>
+              <w:spacing w:after="100" w:line="360" w:lineRule="auto"/>
+              <w:ind w:left="0"/>
+              <w:jc w:val="center"/>
+              <w:rPr>
+                <w:rFonts w:ascii="Arial" w:hAnsi="Arial" w:cs="Arial"/>
+                <w:sz w:val="24"/>
+                <w:szCs w:val="24"/>
+              </w:rPr>
+            </w:pPr>
+            <w:r>
+              <w:rPr>
+                <w:rFonts w:ascii="Arial" w:hAnsi="Arial" w:cs="Arial"/>
+                <w:sz w:val="24"/>
+                <w:szCs w:val="24"/>
+              </w:rPr>
               <w:t>Formato</w:t>
             </w:r>
           </w:p>
@@ -2219,13 +2281,13 @@
         </w:tc>
         <w:tc>
           <w:tcPr>
-            <w:tcW w:w="2894" w:type="dxa"/>
-          </w:tcPr>
-          <w:p>
-            <w:pPr>
-              <w:pStyle w:val="PargrafodaLista"/>
-              <w:spacing w:after="100" w:line="360" w:lineRule="auto"/>
-              <w:ind w:left="0"/>
+            <w:tcW w:w="2183" w:type="dxa"/>
+          </w:tcPr>
+          <w:p>
+            <w:pPr>
+              <w:pStyle w:val="PargrafodaLista"/>
+              <w:spacing w:after="100" w:line="360" w:lineRule="auto"/>
+              <w:ind w:left="0" w:right="175"/>
               <w:jc w:val="center"/>
               <w:rPr>
                 <w:rFonts w:ascii="Arial" w:hAnsi="Arial" w:cs="Arial"/>
@@ -2355,6 +2417,33 @@
                 <w:sz w:val="24"/>
                 <w:szCs w:val="24"/>
               </w:rPr>
+              <w:t>001-002</w:t>
+            </w:r>
+          </w:p>
+        </w:tc>
+        <w:tc>
+          <w:tcPr>
+            <w:tcW w:w="1267" w:type="dxa"/>
+            <w:vAlign w:val="center"/>
+          </w:tcPr>
+          <w:p>
+            <w:pPr>
+              <w:pStyle w:val="PargrafodaLista"/>
+              <w:spacing w:after="100" w:line="360" w:lineRule="auto"/>
+              <w:ind w:left="0"/>
+              <w:jc w:val="center"/>
+              <w:rPr>
+                <w:rFonts w:ascii="Arial" w:hAnsi="Arial" w:cs="Arial"/>
+                <w:sz w:val="24"/>
+                <w:szCs w:val="24"/>
+              </w:rPr>
+            </w:pPr>
+            <w:r>
+              <w:rPr>
+                <w:rFonts w:ascii="Arial" w:hAnsi="Arial" w:cs="Arial"/>
+                <w:sz w:val="24"/>
+                <w:szCs w:val="24"/>
+              </w:rPr>
               <w:t>A</w:t>
             </w:r>
           </w:p>
@@ -2388,14 +2477,14 @@
         </w:tc>
         <w:tc>
           <w:tcPr>
-            <w:tcW w:w="2894" w:type="dxa"/>
-            <w:vAlign w:val="center"/>
-          </w:tcPr>
-          <w:p>
-            <w:pPr>
-              <w:pStyle w:val="PargrafodaLista"/>
-              <w:spacing w:after="100" w:line="360" w:lineRule="auto"/>
-              <w:ind w:left="0"/>
+            <w:tcW w:w="2183" w:type="dxa"/>
+            <w:vAlign w:val="center"/>
+          </w:tcPr>
+          <w:p>
+            <w:pPr>
+              <w:pStyle w:val="PargrafodaLista"/>
+              <w:spacing w:after="100" w:line="360" w:lineRule="auto"/>
+              <w:ind w:left="0" w:right="175"/>
               <w:rPr>
                 <w:rFonts w:ascii="Arial" w:hAnsi="Arial" w:cs="Arial"/>
                 <w:sz w:val="24"/>
@@ -2434,15 +2523,7 @@
                 <w:sz w:val="24"/>
                 <w:szCs w:val="24"/>
               </w:rPr>
-              <w:t>L</w:t>
-            </w:r>
-            <w:r>
-              <w:rPr>
-                <w:rFonts w:ascii="Arial" w:hAnsi="Arial" w:cs="Arial"/>
-                <w:sz w:val="24"/>
-                <w:szCs w:val="24"/>
-              </w:rPr>
-              <w:t>10</w:t>
+              <w:t>L10</w:t>
             </w:r>
             <w:r>
               <w:rPr>
@@ -2566,6 +2647,33 @@
                 <w:sz w:val="24"/>
                 <w:szCs w:val="24"/>
               </w:rPr>
+              <w:t>003-009</w:t>
+            </w:r>
+          </w:p>
+        </w:tc>
+        <w:tc>
+          <w:tcPr>
+            <w:tcW w:w="1267" w:type="dxa"/>
+            <w:vAlign w:val="center"/>
+          </w:tcPr>
+          <w:p>
+            <w:pPr>
+              <w:pStyle w:val="PargrafodaLista"/>
+              <w:spacing w:after="100" w:line="360" w:lineRule="auto"/>
+              <w:ind w:left="0"/>
+              <w:jc w:val="center"/>
+              <w:rPr>
+                <w:rFonts w:ascii="Arial" w:hAnsi="Arial" w:cs="Arial"/>
+                <w:sz w:val="24"/>
+                <w:szCs w:val="24"/>
+              </w:rPr>
+            </w:pPr>
+            <w:r>
+              <w:rPr>
+                <w:rFonts w:ascii="Arial" w:hAnsi="Arial" w:cs="Arial"/>
+                <w:sz w:val="24"/>
+                <w:szCs w:val="24"/>
+              </w:rPr>
               <w:t>A</w:t>
             </w:r>
           </w:p>
@@ -2599,14 +2707,14 @@
         </w:tc>
         <w:tc>
           <w:tcPr>
-            <w:tcW w:w="2894" w:type="dxa"/>
-            <w:vAlign w:val="center"/>
-          </w:tcPr>
-          <w:p>
-            <w:pPr>
-              <w:pStyle w:val="PargrafodaLista"/>
-              <w:spacing w:after="100" w:line="360" w:lineRule="auto"/>
-              <w:ind w:left="0"/>
+            <w:tcW w:w="2183" w:type="dxa"/>
+            <w:vAlign w:val="center"/>
+          </w:tcPr>
+          <w:p>
+            <w:pPr>
+              <w:pStyle w:val="PargrafodaLista"/>
+              <w:spacing w:after="100" w:line="360" w:lineRule="auto"/>
+              <w:ind w:left="0" w:right="175"/>
               <w:rPr>
                 <w:rFonts w:ascii="Arial" w:hAnsi="Arial" w:cs="Arial"/>
                 <w:sz w:val="24"/>
@@ -2735,6 +2843,33 @@
                 <w:sz w:val="24"/>
                 <w:szCs w:val="24"/>
               </w:rPr>
+              <w:t>010-090</w:t>
+            </w:r>
+          </w:p>
+        </w:tc>
+        <w:tc>
+          <w:tcPr>
+            <w:tcW w:w="1267" w:type="dxa"/>
+            <w:vAlign w:val="center"/>
+          </w:tcPr>
+          <w:p>
+            <w:pPr>
+              <w:pStyle w:val="PargrafodaLista"/>
+              <w:spacing w:after="100" w:line="360" w:lineRule="auto"/>
+              <w:ind w:left="0"/>
+              <w:jc w:val="center"/>
+              <w:rPr>
+                <w:rFonts w:ascii="Arial" w:hAnsi="Arial" w:cs="Arial"/>
+                <w:sz w:val="24"/>
+                <w:szCs w:val="24"/>
+              </w:rPr>
+            </w:pPr>
+            <w:r>
+              <w:rPr>
+                <w:rFonts w:ascii="Arial" w:hAnsi="Arial" w:cs="Arial"/>
+                <w:sz w:val="24"/>
+                <w:szCs w:val="24"/>
+              </w:rPr>
               <w:t>A</w:t>
             </w:r>
           </w:p>
@@ -2768,14 +2903,14 @@
         </w:tc>
         <w:tc>
           <w:tcPr>
-            <w:tcW w:w="2894" w:type="dxa"/>
-            <w:vAlign w:val="center"/>
-          </w:tcPr>
-          <w:p>
-            <w:pPr>
-              <w:pStyle w:val="PargrafodaLista"/>
-              <w:spacing w:after="100" w:line="360" w:lineRule="auto"/>
-              <w:ind w:left="0"/>
+            <w:tcW w:w="2183" w:type="dxa"/>
+            <w:vAlign w:val="center"/>
+          </w:tcPr>
+          <w:p>
+            <w:pPr>
+              <w:pStyle w:val="PargrafodaLista"/>
+              <w:spacing w:after="100" w:line="360" w:lineRule="auto"/>
+              <w:ind w:left="0" w:right="175"/>
               <w:rPr>
                 <w:rFonts w:ascii="Arial" w:hAnsi="Arial" w:cs="Arial"/>
                 <w:b/>
@@ -2906,6 +3041,33 @@
                 <w:sz w:val="24"/>
                 <w:szCs w:val="24"/>
               </w:rPr>
+              <w:t>091-151</w:t>
+            </w:r>
+          </w:p>
+        </w:tc>
+        <w:tc>
+          <w:tcPr>
+            <w:tcW w:w="1267" w:type="dxa"/>
+            <w:vAlign w:val="center"/>
+          </w:tcPr>
+          <w:p>
+            <w:pPr>
+              <w:pStyle w:val="PargrafodaLista"/>
+              <w:spacing w:after="100" w:line="360" w:lineRule="auto"/>
+              <w:ind w:left="0"/>
+              <w:jc w:val="center"/>
+              <w:rPr>
+                <w:rFonts w:ascii="Arial" w:hAnsi="Arial" w:cs="Arial"/>
+                <w:sz w:val="24"/>
+                <w:szCs w:val="24"/>
+              </w:rPr>
+            </w:pPr>
+            <w:r>
+              <w:rPr>
+                <w:rFonts w:ascii="Arial" w:hAnsi="Arial" w:cs="Arial"/>
+                <w:sz w:val="24"/>
+                <w:szCs w:val="24"/>
+              </w:rPr>
               <w:t>A</w:t>
             </w:r>
           </w:p>
@@ -2939,14 +3101,14 @@
         </w:tc>
         <w:tc>
           <w:tcPr>
-            <w:tcW w:w="2894" w:type="dxa"/>
-            <w:vAlign w:val="center"/>
-          </w:tcPr>
-          <w:p>
-            <w:pPr>
-              <w:pStyle w:val="PargrafodaLista"/>
-              <w:spacing w:after="100" w:line="360" w:lineRule="auto"/>
-              <w:ind w:left="0"/>
+            <w:tcW w:w="2183" w:type="dxa"/>
+            <w:vAlign w:val="center"/>
+          </w:tcPr>
+          <w:p>
+            <w:pPr>
+              <w:pStyle w:val="PargrafodaLista"/>
+              <w:spacing w:after="100" w:line="360" w:lineRule="auto"/>
+              <w:ind w:left="0" w:right="175"/>
               <w:rPr>
                 <w:rFonts w:ascii="Arial" w:hAnsi="Arial" w:cs="Arial"/>
                 <w:sz w:val="24"/>
@@ -3042,8 +3204,6 @@
         </w:rPr>
         <w:t xml:space="preserve"> </w:t>
       </w:r>
-      <w:bookmarkStart w:id="0" w:name="_GoBack"/>
-      <w:bookmarkEnd w:id="0"/>
     </w:p>
     <w:p>
       <w:pPr>
@@ -3061,22 +3221,23 @@
     <w:tbl>
       <w:tblPr>
         <w:tblStyle w:val="Tabelacomgrade"/>
-        <w:tblW w:w="9568" w:type="dxa"/>
-        <w:tblInd w:w="-147" w:type="dxa"/>
+        <w:tblW w:w="10207" w:type="dxa"/>
+        <w:tblInd w:w="-714" w:type="dxa"/>
         <w:tblLook w:val="04A0" w:firstRow="1" w:lastRow="0" w:firstColumn="1" w:lastColumn="0" w:noHBand="0" w:noVBand="1"/>
       </w:tblPr>
       <w:tblGrid>
-        <w:gridCol w:w="1526"/>
-        <w:gridCol w:w="1653"/>
+        <w:gridCol w:w="1436"/>
+        <w:gridCol w:w="1458"/>
         <w:gridCol w:w="1230"/>
-        <w:gridCol w:w="1460"/>
+        <w:gridCol w:w="1211"/>
+        <w:gridCol w:w="1260"/>
         <w:gridCol w:w="1404"/>
-        <w:gridCol w:w="2295"/>
+        <w:gridCol w:w="2208"/>
       </w:tblGrid>
       <w:tr>
         <w:tc>
           <w:tcPr>
-            <w:tcW w:w="1556" w:type="dxa"/>
+            <w:tcW w:w="1473" w:type="dxa"/>
           </w:tcPr>
           <w:p>
             <w:pPr>
@@ -3101,7 +3262,7 @@
         </w:tc>
         <w:tc>
           <w:tcPr>
-            <w:tcW w:w="1665" w:type="dxa"/>
+            <w:tcW w:w="1458" w:type="dxa"/>
           </w:tcPr>
           <w:p>
             <w:pPr>
@@ -3151,7 +3312,31 @@
         </w:tc>
         <w:tc>
           <w:tcPr>
-            <w:tcW w:w="1482" w:type="dxa"/>
+            <w:tcW w:w="1226" w:type="dxa"/>
+          </w:tcPr>
+          <w:p>
+            <w:pPr>
+              <w:spacing w:after="100" w:line="360" w:lineRule="auto"/>
+              <w:jc w:val="center"/>
+              <w:rPr>
+                <w:rFonts w:ascii="Arial" w:hAnsi="Arial" w:cs="Arial"/>
+                <w:sz w:val="24"/>
+                <w:szCs w:val="24"/>
+              </w:rPr>
+            </w:pPr>
+            <w:r>
+              <w:rPr>
+                <w:rFonts w:ascii="Arial" w:hAnsi="Arial" w:cs="Arial"/>
+                <w:sz w:val="24"/>
+                <w:szCs w:val="24"/>
+              </w:rPr>
+              <w:t>Posição</w:t>
+            </w:r>
+          </w:p>
+        </w:tc>
+        <w:tc>
+          <w:tcPr>
+            <w:tcW w:w="1276" w:type="dxa"/>
           </w:tcPr>
           <w:p>
             <w:pPr>
@@ -3176,7 +3361,7 @@
         </w:tc>
         <w:tc>
           <w:tcPr>
-            <w:tcW w:w="1297" w:type="dxa"/>
+            <w:tcW w:w="1276" w:type="dxa"/>
           </w:tcPr>
           <w:p>
             <w:pPr>
@@ -3200,7 +3385,7 @@
         </w:tc>
         <w:tc>
           <w:tcPr>
-            <w:tcW w:w="2338" w:type="dxa"/>
+            <w:tcW w:w="2268" w:type="dxa"/>
           </w:tcPr>
           <w:p>
             <w:pPr>
@@ -3227,7 +3412,7 @@
       <w:tr>
         <w:tc>
           <w:tcPr>
-            <w:tcW w:w="1556" w:type="dxa"/>
+            <w:tcW w:w="1473" w:type="dxa"/>
             <w:vAlign w:val="center"/>
           </w:tcPr>
           <w:p>
@@ -3253,7 +3438,7 @@
         </w:tc>
         <w:tc>
           <w:tcPr>
-            <w:tcW w:w="1665" w:type="dxa"/>
+            <w:tcW w:w="1458" w:type="dxa"/>
             <w:vAlign w:val="center"/>
           </w:tcPr>
           <w:p>
@@ -3303,7 +3488,32 @@
         </w:tc>
         <w:tc>
           <w:tcPr>
-            <w:tcW w:w="1482" w:type="dxa"/>
+            <w:tcW w:w="1226" w:type="dxa"/>
+            <w:vAlign w:val="center"/>
+          </w:tcPr>
+          <w:p>
+            <w:pPr>
+              <w:spacing w:after="100" w:line="360" w:lineRule="auto"/>
+              <w:jc w:val="center"/>
+              <w:rPr>
+                <w:rFonts w:ascii="Arial" w:hAnsi="Arial" w:cs="Arial"/>
+                <w:sz w:val="24"/>
+                <w:szCs w:val="24"/>
+              </w:rPr>
+            </w:pPr>
+            <w:r>
+              <w:rPr>
+                <w:rFonts w:ascii="Arial" w:hAnsi="Arial" w:cs="Arial"/>
+                <w:sz w:val="24"/>
+                <w:szCs w:val="24"/>
+              </w:rPr>
+              <w:t>001-002</w:t>
+            </w:r>
+          </w:p>
+        </w:tc>
+        <w:tc>
+          <w:tcPr>
+            <w:tcW w:w="1276" w:type="dxa"/>
             <w:vAlign w:val="center"/>
           </w:tcPr>
           <w:p>
@@ -3328,7 +3538,7 @@
         </w:tc>
         <w:tc>
           <w:tcPr>
-            <w:tcW w:w="1297" w:type="dxa"/>
+            <w:tcW w:w="1276" w:type="dxa"/>
             <w:vAlign w:val="center"/>
           </w:tcPr>
           <w:p>
@@ -3353,7 +3563,7 @@
         </w:tc>
         <w:tc>
           <w:tcPr>
-            <w:tcW w:w="2338" w:type="dxa"/>
+            <w:tcW w:w="2268" w:type="dxa"/>
           </w:tcPr>
           <w:p>
             <w:pPr>
@@ -3394,7 +3604,7 @@
       <w:tr>
         <w:tc>
           <w:tcPr>
-            <w:tcW w:w="1556" w:type="dxa"/>
+            <w:tcW w:w="1473" w:type="dxa"/>
             <w:vAlign w:val="center"/>
           </w:tcPr>
           <w:p>
@@ -3420,7 +3630,7 @@
         </w:tc>
         <w:tc>
           <w:tcPr>
-            <w:tcW w:w="1665" w:type="dxa"/>
+            <w:tcW w:w="1458" w:type="dxa"/>
             <w:vAlign w:val="center"/>
           </w:tcPr>
           <w:p>
@@ -3470,7 +3680,32 @@
         </w:tc>
         <w:tc>
           <w:tcPr>
-            <w:tcW w:w="1482" w:type="dxa"/>
+            <w:tcW w:w="1226" w:type="dxa"/>
+            <w:vAlign w:val="center"/>
+          </w:tcPr>
+          <w:p>
+            <w:pPr>
+              <w:spacing w:after="100" w:line="360" w:lineRule="auto"/>
+              <w:jc w:val="center"/>
+              <w:rPr>
+                <w:rFonts w:ascii="Arial" w:hAnsi="Arial" w:cs="Arial"/>
+                <w:sz w:val="24"/>
+                <w:szCs w:val="24"/>
+              </w:rPr>
+            </w:pPr>
+            <w:r>
+              <w:rPr>
+                <w:rFonts w:ascii="Arial" w:hAnsi="Arial" w:cs="Arial"/>
+                <w:sz w:val="24"/>
+                <w:szCs w:val="24"/>
+              </w:rPr>
+              <w:t>003-007</w:t>
+            </w:r>
+          </w:p>
+        </w:tc>
+        <w:tc>
+          <w:tcPr>
+            <w:tcW w:w="1276" w:type="dxa"/>
             <w:vAlign w:val="center"/>
           </w:tcPr>
           <w:p>
@@ -3495,7 +3730,7 @@
         </w:tc>
         <w:tc>
           <w:tcPr>
-            <w:tcW w:w="1297" w:type="dxa"/>
+            <w:tcW w:w="1276" w:type="dxa"/>
             <w:vAlign w:val="center"/>
           </w:tcPr>
           <w:p>
@@ -3520,7 +3755,7 @@
         </w:tc>
         <w:tc>
           <w:tcPr>
-            <w:tcW w:w="2338" w:type="dxa"/>
+            <w:tcW w:w="2268" w:type="dxa"/>
           </w:tcPr>
           <w:p>
             <w:pPr>

</xml_diff>